<commit_message>
Updates use case diagram in analysis document
</commit_message>
<xml_diff>
--- a/Documents/Group-1-Analysis-Document.docx
+++ b/Documents/Group-1-Analysis-Document.docx
@@ -1794,15 +1794,18 @@
     </w:p>
     <w:p/>
     <w:p>
+      <w:pPr>
+        <w:jc w:val="center"/>
+      </w:pPr>
       <w:r>
         <w:rPr>
           <w:noProof/>
         </w:rPr>
         <w:drawing>
           <wp:inline distT="0" distB="0" distL="0" distR="0">
-            <wp:extent cx="4202200" cy="5419725"/>
-            <wp:effectExtent l="0" t="0" r="8255" b="0"/>
-            <wp:docPr id="4" name="Picture 4" descr="C:\Users\Darren619\AppData\Local\Microsoft\Windows\INetCache\Content.Word\croppeeedddd.png"/>
+            <wp:extent cx="4039218" cy="5426136"/>
+            <wp:effectExtent l="0" t="0" r="0" b="3175"/>
+            <wp:docPr id="4" name="Picture 4"/>
             <wp:cNvGraphicFramePr>
               <a:graphicFrameLocks xmlns:a="http://schemas.openxmlformats.org/drawingml/2006/main" noChangeAspect="1"/>
             </wp:cNvGraphicFramePr>
@@ -1823,7 +1826,6 @@
                         </a:ext>
                       </a:extLst>
                     </a:blip>
-                    <a:srcRect/>
                     <a:stretch>
                       <a:fillRect/>
                     </a:stretch>
@@ -1831,7 +1833,7 @@
                   <pic:spPr bwMode="auto">
                     <a:xfrm>
                       <a:off x="0" y="0"/>
-                      <a:ext cx="4207170" cy="5426136"/>
+                      <a:ext cx="4039218" cy="5426136"/>
                     </a:xfrm>
                     <a:prstGeom prst="rect">
                       <a:avLst/>
@@ -1847,6 +1849,8 @@
           </wp:inline>
         </w:drawing>
       </w:r>
+      <w:bookmarkStart w:id="0" w:name="_GoBack"/>
+      <w:bookmarkEnd w:id="0"/>
       <w:r>
         <w:br/>
       </w:r>
@@ -1878,8 +1882,6 @@
         </w:rPr>
         <w:t>Use Cases</w:t>
       </w:r>
-      <w:bookmarkStart w:id="0" w:name="_GoBack"/>
-      <w:bookmarkEnd w:id="0"/>
     </w:p>
     <w:p/>
     <w:tbl>
@@ -6451,23 +6453,7 @@
                 <w:sz w:val="24"/>
                 <w:szCs w:val="24"/>
               </w:rPr>
-              <w:t>GUC-01</w:t>
-            </w:r>
-            <w:r>
-              <w:rPr>
-                <w:rFonts w:ascii="Times New Roman"/>
-                <w:sz w:val="24"/>
-                <w:szCs w:val="24"/>
-              </w:rPr>
-              <w:t xml:space="preserve">: </w:t>
-            </w:r>
-            <w:r>
-              <w:rPr>
-                <w:rFonts w:ascii="Times New Roman"/>
-                <w:sz w:val="24"/>
-                <w:szCs w:val="24"/>
-              </w:rPr>
-              <w:t>Switch theme</w:t>
+              <w:t>GUC-01: Switch theme</w:t>
             </w:r>
           </w:p>
         </w:tc>
@@ -6529,23 +6515,7 @@
                 <w:sz w:val="24"/>
                 <w:szCs w:val="24"/>
               </w:rPr>
-              <w:t xml:space="preserve">The user should be able to </w:t>
-            </w:r>
-            <w:r>
-              <w:rPr>
-                <w:rFonts w:ascii="Times New Roman"/>
-                <w:sz w:val="24"/>
-                <w:szCs w:val="24"/>
-              </w:rPr>
-              <w:t>switch the application theme between a light and dark theme.</w:t>
-            </w:r>
-            <w:r>
-              <w:rPr>
-                <w:rFonts w:ascii="Times New Roman"/>
-                <w:sz w:val="24"/>
-                <w:szCs w:val="24"/>
-              </w:rPr>
-              <w:t xml:space="preserve"> </w:t>
+              <w:t xml:space="preserve">The user should be able to switch the application theme between a light and dark theme. </w:t>
             </w:r>
           </w:p>
         </w:tc>
@@ -9943,6 +9913,7 @@
   <w:style w:type="character" w:default="1" w:styleId="Standardstycketeckensnitt">
     <w:name w:val="Default Paragraph Font"/>
     <w:uiPriority w:val="1"/>
+    <w:semiHidden/>
     <w:unhideWhenUsed/>
   </w:style>
   <w:style w:type="table" w:default="1" w:styleId="Normaltabell">

</xml_diff>